<commit_message>
aggiornamneto verbale dopo mini-riunione
</commit_message>
<xml_diff>
--- a/Esterni/Verbali/VERBALE 15-12-16.docx
+++ b/Esterni/Verbali/VERBALE 15-12-16.docx
@@ -342,53 +342,67 @@
       </w:r>
     </w:p>
     <w:p>
+      <w:r>
+        <w:t xml:space="preserve">La riunione è avvenuta nella sede di Padova della Zucchetti </w:t>
+      </w:r>
+      <w:proofErr w:type="spellStart"/>
+      <w:r>
+        <w:t>S.P.A.</w:t>
+      </w:r>
+      <w:proofErr w:type="spellEnd"/>
+      <w:r>
+        <w:t xml:space="preserve"> assieme a tutti i componenti del gruppo e al proponente Gregorio Piccoli. Durante la discussione sono state </w:t>
+      </w:r>
+      <w:r>
+        <w:t>discusse</w:t>
+      </w:r>
+      <w:r>
+        <w:t xml:space="preserve"> alcune scelte prese dal gruppo riguardanti le potenzialità del sof</w:t>
+      </w:r>
+      <w:r>
+        <w:t>tware</w:t>
+      </w:r>
+      <w:r>
+        <w:t xml:space="preserve"> e suggerite altre di nuove.</w:t>
+      </w:r>
+    </w:p>
+    <w:p>
       <w:pPr>
         <w:rPr>
+          <w:b/>
+        </w:rPr>
+      </w:pPr>
+      <w:r>
+        <w:rPr>
+          <w:b/>
+        </w:rPr>
+        <w:t xml:space="preserve">2.2 Decisioni prese </w:t>
+      </w:r>
+    </w:p>
+    <w:p>
+      <w:pPr>
+        <w:rPr>
           <w:u w:val="single"/>
         </w:rPr>
       </w:pPr>
       <w:r>
-        <w:t xml:space="preserve">La riunione è avvenuta nella sede di Padova della Zucchetti </w:t>
-      </w:r>
-      <w:proofErr w:type="spellStart"/>
-      <w:r>
-        <w:t>S.P.A.</w:t>
-      </w:r>
-      <w:proofErr w:type="spellEnd"/>
-      <w:r>
-        <w:t xml:space="preserve"> assieme a tutti i componenti del gruppo e al proponente Gregorio Piccoli. Durante la discussione sono state </w:t>
-      </w:r>
-      <w:r>
-        <w:t>discusse</w:t>
-      </w:r>
-      <w:r>
-        <w:t xml:space="preserve"> alcune scelte prese dal gruppo riguardanti le potenzialità del sof</w:t>
-      </w:r>
-      <w:r>
-        <w:t>tware e suggerite altre di nuove(mettiamo il fatto che ci ha suggerito di scegliere un dominio applicativo?? Dopo che lo scegliamo lo inserirei nelle decisioni prese del prossimo incontro con Lui).</w:t>
-      </w:r>
-    </w:p>
-    <w:p>
-      <w:pPr>
-        <w:rPr>
-          <w:b/>
-        </w:rPr>
-      </w:pPr>
-      <w:r>
-        <w:rPr>
-          <w:b/>
-        </w:rPr>
-        <w:t xml:space="preserve">2.2 Decisioni prese </w:t>
-      </w:r>
-    </w:p>
-    <w:p>
-      <w:pPr>
-        <w:rPr>
-          <w:u w:val="single"/>
-        </w:rPr>
-      </w:pPr>
-      <w:r>
-        <w:t>Ce ne sono???</w:t>
+        <w:t xml:space="preserve">• Abbiamo compreso che il dominio di programmi software che il nostro </w:t>
+      </w:r>
+      <w:proofErr w:type="spellStart"/>
+      <w:r>
+        <w:t>editor</w:t>
+      </w:r>
+      <w:proofErr w:type="spellEnd"/>
+      <w:r>
+        <w:t xml:space="preserve"> dovrà modellare </w:t>
+      </w:r>
+      <w:proofErr w:type="spellStart"/>
+      <w:r>
+        <w:t>dev</w:t>
+      </w:r>
+      <w:proofErr w:type="spellEnd"/>
+      <w:r>
+        <w:t>’essere mirato ad un particolare ambiente applicativo.</w:t>
       </w:r>
     </w:p>
     <w:sectPr>

</xml_diff>